<commit_message>
Initial rework on the thesis format.  Comments on the Initial Plan as mentioned in email.
</commit_message>
<xml_diff>
--- a/Plan/Initial Plan.docx
+++ b/Plan/Initial Plan.docx
@@ -1,6 +1,6 @@
 
 <file path=word/document.xml><?xml version="1.0" encoding="utf-8"?>
-<w:document xmlns:wpc="http://schemas.microsoft.com/office/word/2010/wordprocessingCanvas" xmlns:mo="http://schemas.microsoft.com/office/mac/office/2008/main" xmlns:mc="http://schemas.openxmlformats.org/markup-compatibility/2006" xmlns:mv="urn:schemas-microsoft-com:mac:vml" xmlns:o="urn:schemas-microsoft-com:office:office" xmlns:r="http://schemas.openxmlformats.org/officeDocument/2006/relationships" xmlns:m="http://schemas.openxmlformats.org/officeDocument/2006/math" xmlns:v="urn:schemas-microsoft-com:vml" xmlns:wp14="http://schemas.microsoft.com/office/word/2010/wordprocessingDrawing" xmlns:wp="http://schemas.openxmlformats.org/drawingml/2006/wordprocessingDrawing" xmlns:w10="urn:schemas-microsoft-com:office:word" xmlns:w="http://schemas.openxmlformats.org/wordprocessingml/2006/main" xmlns:w14="http://schemas.microsoft.com/office/word/2010/wordml" xmlns:wpg="http://schemas.microsoft.com/office/word/2010/wordprocessingGroup" xmlns:wpi="http://schemas.microsoft.com/office/word/2010/wordprocessingInk" xmlns:wne="http://schemas.microsoft.com/office/word/2006/wordml" xmlns:wps="http://schemas.microsoft.com/office/word/2010/wordprocessingShape" mc:Ignorable="w14 wp14">
+<w:document xmlns:wpc="http://schemas.microsoft.com/office/word/2010/wordprocessingCanvas" xmlns:mc="http://schemas.openxmlformats.org/markup-compatibility/2006" xmlns:o="urn:schemas-microsoft-com:office:office" xmlns:r="http://schemas.openxmlformats.org/officeDocument/2006/relationships" xmlns:m="http://schemas.openxmlformats.org/officeDocument/2006/math" xmlns:v="urn:schemas-microsoft-com:vml" xmlns:wp14="http://schemas.microsoft.com/office/word/2010/wordprocessingDrawing" xmlns:wp="http://schemas.openxmlformats.org/drawingml/2006/wordprocessingDrawing" xmlns:w10="urn:schemas-microsoft-com:office:word" xmlns:w="http://schemas.openxmlformats.org/wordprocessingml/2006/main" xmlns:w14="http://schemas.microsoft.com/office/word/2010/wordml" xmlns:wpg="http://schemas.microsoft.com/office/word/2010/wordprocessingGroup" xmlns:wpi="http://schemas.microsoft.com/office/word/2010/wordprocessingInk" xmlns:wne="http://schemas.microsoft.com/office/word/2006/wordml" xmlns:wps="http://schemas.microsoft.com/office/word/2010/wordprocessingShape" mc:Ignorable="w14 wp14">
   <w:body>
     <w:p>
       <w:pPr>
@@ -87,6 +87,38 @@
           <w:color w:val="222222"/>
           <w:sz w:val="19"/>
           <w:szCs w:val="19"/>
+          <w:shd w:val="clear" w:color="auto" w:fill="FFFFFF"/>
+          <w:lang w:val="en-AU"/>
+        </w:rPr>
+        <w:t xml:space="preserve"> </w:t>
+      </w:r>
+      <w:r>
+        <w:rPr>
+          <w:i/>
+          <w:color w:val="FF0000"/>
+        </w:rPr>
+        <w:t>[RW: I recall that you did this, but I see no sign of it in the thesis</w:t>
+      </w:r>
+      <w:r>
+        <w:rPr>
+          <w:i/>
+          <w:color w:val="FF0000"/>
+        </w:rPr>
+        <w:t xml:space="preserve"> draft</w:t>
+      </w:r>
+      <w:r>
+        <w:rPr>
+          <w:i/>
+          <w:color w:val="FF0000"/>
+        </w:rPr>
+        <w:t>.  The details are in the Step1 directory, no?  This can be added to the Background section on ASTs, with the full details in an appendix.]</w:t>
+      </w:r>
+      <w:r>
+        <w:rPr>
+          <w:rFonts w:ascii="Arial" w:eastAsia="Times New Roman" w:hAnsi="Arial" w:cs="Times New Roman"/>
+          <w:color w:val="222222"/>
+          <w:sz w:val="19"/>
+          <w:szCs w:val="19"/>
           <w:lang w:val="en-AU"/>
         </w:rPr>
         <w:br/>
@@ -313,6 +345,31 @@
           <w:color w:val="222222"/>
           <w:sz w:val="19"/>
           <w:szCs w:val="19"/>
+          <w:shd w:val="clear" w:color="auto" w:fill="FFFFFF"/>
+          <w:lang w:val="en-AU"/>
+        </w:rPr>
+        <w:t xml:space="preserve"> </w:t>
+      </w:r>
+      <w:r>
+        <w:rPr>
+          <w:i/>
+          <w:color w:val="FF0000"/>
+        </w:rPr>
+        <w:t>[RW:</w:t>
+      </w:r>
+      <w:r>
+        <w:rPr>
+          <w:i/>
+          <w:color w:val="FF0000"/>
+        </w:rPr>
+        <w:t xml:space="preserve"> Same comments.]</w:t>
+      </w:r>
+      <w:r>
+        <w:rPr>
+          <w:rFonts w:ascii="Arial" w:eastAsia="Times New Roman" w:hAnsi="Arial" w:cs="Times New Roman"/>
+          <w:color w:val="222222"/>
+          <w:sz w:val="19"/>
+          <w:szCs w:val="19"/>
           <w:lang w:val="en-AU"/>
         </w:rPr>
         <w:br/>
@@ -384,7 +441,84 @@
           <w:shd w:val="clear" w:color="auto" w:fill="FFFFFF"/>
           <w:lang w:val="en-AU"/>
         </w:rPr>
-        <w:t xml:space="preserve"> should be discarded. </w:t>
+        <w:t xml:space="preserve"> should be discarded. [&lt;3 weeks, because it is not very different than what has been done before]</w:t>
+      </w:r>
+      <w:r>
+        <w:rPr>
+          <w:rFonts w:ascii="Arial" w:eastAsia="Times New Roman" w:hAnsi="Arial" w:cs="Times New Roman"/>
+          <w:color w:val="222222"/>
+          <w:sz w:val="19"/>
+          <w:szCs w:val="19"/>
+          <w:shd w:val="clear" w:color="auto" w:fill="FFFFFF"/>
+          <w:lang w:val="en-AU"/>
+        </w:rPr>
+        <w:t xml:space="preserve"> </w:t>
+      </w:r>
+      <w:r>
+        <w:rPr>
+          <w:i/>
+          <w:color w:val="FF0000"/>
+        </w:rPr>
+        <w:t>[RW:</w:t>
+      </w:r>
+      <w:r>
+        <w:rPr>
+          <w:i/>
+          <w:color w:val="FF0000"/>
+        </w:rPr>
+        <w:t xml:space="preserve"> I believe that you have done this</w:t>
+      </w:r>
+      <w:r>
+        <w:rPr>
+          <w:i/>
+          <w:color w:val="FF0000"/>
+        </w:rPr>
+        <w:t xml:space="preserve"> in Ch4</w:t>
+      </w:r>
+      <w:r>
+        <w:rPr>
+          <w:i/>
+          <w:color w:val="FF0000"/>
+        </w:rPr>
+        <w:t>.</w:t>
+      </w:r>
+      <w:r>
+        <w:rPr>
+          <w:i/>
+          <w:color w:val="FF0000"/>
+        </w:rPr>
+        <w:t>]</w:t>
+      </w:r>
+      <w:r>
+        <w:rPr>
+          <w:rFonts w:ascii="Arial" w:eastAsia="Times New Roman" w:hAnsi="Arial" w:cs="Times New Roman"/>
+          <w:color w:val="222222"/>
+          <w:sz w:val="19"/>
+          <w:szCs w:val="19"/>
+          <w:lang w:val="en-AU"/>
+        </w:rPr>
+        <w:br/>
+      </w:r>
+      <w:r>
+        <w:rPr>
+          <w:rFonts w:ascii="Arial" w:eastAsia="Times New Roman" w:hAnsi="Arial" w:cs="Times New Roman"/>
+          <w:color w:val="222222"/>
+          <w:sz w:val="19"/>
+          <w:szCs w:val="19"/>
+          <w:lang w:val="en-AU"/>
+        </w:rPr>
+        <w:br/>
+      </w:r>
+      <w:r>
+        <w:rPr>
+          <w:rFonts w:ascii="Arial" w:eastAsia="Times New Roman" w:hAnsi="Arial" w:cs="Times New Roman"/>
+          <w:color w:val="222222"/>
+          <w:sz w:val="19"/>
+          <w:szCs w:val="19"/>
+          <w:shd w:val="clear" w:color="auto" w:fill="FFFFFF"/>
+          <w:lang w:val="en-AU"/>
+        </w:rPr>
+        <w:t>3. Implement the algorithm from 2, building atop Jigsaw. Test and debug using the Java classes from 1a. Measure the test coverage of the code, and add additional (artificial) cases to cover missing lines. [</w:t>
       </w:r>
       <w:proofErr w:type="gramStart"/>
       <w:r>
@@ -396,38 +530,7 @@
           <w:shd w:val="clear" w:color="auto" w:fill="FFFFFF"/>
           <w:lang w:val="en-AU"/>
         </w:rPr>
-        <w:t>[&lt;3 weeks, because it is not very different than what has been done before]</w:t>
-      </w:r>
-      <w:r>
-        <w:rPr>
-          <w:rFonts w:ascii="Arial" w:eastAsia="Times New Roman" w:hAnsi="Arial" w:cs="Times New Roman"/>
-          <w:color w:val="222222"/>
-          <w:sz w:val="19"/>
-          <w:szCs w:val="19"/>
-          <w:lang w:val="en-AU"/>
-        </w:rPr>
-        <w:br/>
-      </w:r>
-      <w:r>
-        <w:rPr>
-          <w:rFonts w:ascii="Arial" w:eastAsia="Times New Roman" w:hAnsi="Arial" w:cs="Times New Roman"/>
-          <w:color w:val="222222"/>
-          <w:sz w:val="19"/>
-          <w:szCs w:val="19"/>
-          <w:lang w:val="en-AU"/>
-        </w:rPr>
-        <w:br/>
-      </w:r>
-      <w:r>
-        <w:rPr>
-          <w:rFonts w:ascii="Arial" w:eastAsia="Times New Roman" w:hAnsi="Arial" w:cs="Times New Roman"/>
-          <w:color w:val="222222"/>
-          <w:sz w:val="19"/>
-          <w:szCs w:val="19"/>
-          <w:shd w:val="clear" w:color="auto" w:fill="FFFFFF"/>
-          <w:lang w:val="en-AU"/>
-        </w:rPr>
-        <w:t>3.</w:t>
+        <w:t>about</w:t>
       </w:r>
       <w:proofErr w:type="gramEnd"/>
       <w:r>
@@ -439,7 +542,429 @@
           <w:shd w:val="clear" w:color="auto" w:fill="FFFFFF"/>
           <w:lang w:val="en-AU"/>
         </w:rPr>
-        <w:t xml:space="preserve"> Implement the algorithm from 2, building atop Jigsaw. Test and debug using the Java classes from 1a. Measure the test coverage of the code, and add additional (artificial) cases to cover missing lines. [</w:t>
+        <w:t xml:space="preserve"> 1 month, because again, it is not that much of a stretch from what has come before]</w:t>
+      </w:r>
+      <w:r>
+        <w:rPr>
+          <w:rFonts w:ascii="Arial" w:eastAsia="Times New Roman" w:hAnsi="Arial" w:cs="Times New Roman"/>
+          <w:color w:val="222222"/>
+          <w:sz w:val="19"/>
+          <w:szCs w:val="19"/>
+          <w:shd w:val="clear" w:color="auto" w:fill="FFFFFF"/>
+          <w:lang w:val="en-AU"/>
+        </w:rPr>
+        <w:t xml:space="preserve"> </w:t>
+      </w:r>
+      <w:r>
+        <w:rPr>
+          <w:i/>
+          <w:color w:val="FF0000"/>
+        </w:rPr>
+        <w:t>[RW:</w:t>
+      </w:r>
+      <w:r>
+        <w:rPr>
+          <w:i/>
+          <w:color w:val="FF0000"/>
+        </w:rPr>
+        <w:t xml:space="preserve"> </w:t>
+      </w:r>
+      <w:r>
+        <w:rPr>
+          <w:i/>
+          <w:color w:val="FF0000"/>
+        </w:rPr>
+        <w:t>While everything you have told me suggests that you must have done this, it is not obvious</w:t>
+      </w:r>
+      <w:r>
+        <w:rPr>
+          <w:i/>
+          <w:color w:val="FF0000"/>
+        </w:rPr>
+        <w:t>.</w:t>
+      </w:r>
+      <w:r>
+        <w:rPr>
+          <w:i/>
+          <w:color w:val="FF0000"/>
+        </w:rPr>
+        <w:t xml:space="preserve">  I would suggest having a separate section describing the implementation and a demonstration that it works on the examples from 1, measurements of test coverage, etc.  This is different from the formal evaluation in Ch5.  </w:t>
+      </w:r>
+      <w:r>
+        <w:rPr>
+          <w:b/>
+          <w:i/>
+          <w:color w:val="92D050"/>
+        </w:rPr>
+        <w:t>THIS IS IMPORTANT.</w:t>
+      </w:r>
+      <w:r>
+        <w:rPr>
+          <w:i/>
+          <w:color w:val="FF0000"/>
+        </w:rPr>
+        <w:t>]</w:t>
+      </w:r>
+      <w:r>
+        <w:rPr>
+          <w:rFonts w:ascii="Arial" w:eastAsia="Times New Roman" w:hAnsi="Arial" w:cs="Times New Roman"/>
+          <w:color w:val="222222"/>
+          <w:sz w:val="19"/>
+          <w:szCs w:val="19"/>
+          <w:lang w:val="en-AU"/>
+        </w:rPr>
+        <w:br/>
+      </w:r>
+      <w:r>
+        <w:rPr>
+          <w:rFonts w:ascii="Arial" w:eastAsia="Times New Roman" w:hAnsi="Arial" w:cs="Times New Roman"/>
+          <w:color w:val="222222"/>
+          <w:sz w:val="19"/>
+          <w:szCs w:val="19"/>
+          <w:lang w:val="en-AU"/>
+        </w:rPr>
+        <w:br/>
+      </w:r>
+      <w:r>
+        <w:rPr>
+          <w:rFonts w:ascii="Arial" w:eastAsia="Times New Roman" w:hAnsi="Arial" w:cs="Times New Roman"/>
+          <w:color w:val="222222"/>
+          <w:sz w:val="19"/>
+          <w:szCs w:val="19"/>
+          <w:shd w:val="clear" w:color="auto" w:fill="FFFFFF"/>
+          <w:lang w:val="en-AU"/>
+        </w:rPr>
+        <w:t xml:space="preserve">4. Determine an algorithm for anti-unifying a set of ASTs. If the previous steps have been done correctly, this ought to simply be a matter of choosing the right order in which to anti-unify pairs. This will require a bit of research into clustering algorithms; lean on </w:t>
+      </w:r>
+      <w:proofErr w:type="spellStart"/>
+      <w:r>
+        <w:rPr>
+          <w:rFonts w:ascii="Arial" w:eastAsia="Times New Roman" w:hAnsi="Arial" w:cs="Times New Roman"/>
+          <w:color w:val="222222"/>
+          <w:sz w:val="19"/>
+          <w:szCs w:val="19"/>
+          <w:shd w:val="clear" w:color="auto" w:fill="FFFFFF"/>
+          <w:lang w:val="en-AU"/>
+        </w:rPr>
+        <w:t>Dr.</w:t>
+      </w:r>
+      <w:proofErr w:type="spellEnd"/>
+      <w:r>
+        <w:rPr>
+          <w:rFonts w:ascii="Arial" w:eastAsia="Times New Roman" w:hAnsi="Arial" w:cs="Times New Roman"/>
+          <w:color w:val="222222"/>
+          <w:sz w:val="19"/>
+          <w:szCs w:val="19"/>
+          <w:shd w:val="clear" w:color="auto" w:fill="FFFFFF"/>
+          <w:lang w:val="en-AU"/>
+        </w:rPr>
+        <w:t xml:space="preserve"> </w:t>
+      </w:r>
+      <w:proofErr w:type="spellStart"/>
+      <w:r>
+        <w:rPr>
+          <w:rFonts w:ascii="Arial" w:eastAsia="Times New Roman" w:hAnsi="Arial" w:cs="Times New Roman"/>
+          <w:color w:val="222222"/>
+          <w:sz w:val="19"/>
+          <w:szCs w:val="19"/>
+          <w:shd w:val="clear" w:color="auto" w:fill="FFFFFF"/>
+          <w:lang w:val="en-AU"/>
+        </w:rPr>
+        <w:t>Denzinger</w:t>
+      </w:r>
+      <w:proofErr w:type="spellEnd"/>
+      <w:r>
+        <w:rPr>
+          <w:rFonts w:ascii="Arial" w:eastAsia="Times New Roman" w:hAnsi="Arial" w:cs="Times New Roman"/>
+          <w:color w:val="222222"/>
+          <w:sz w:val="19"/>
+          <w:szCs w:val="19"/>
+          <w:shd w:val="clear" w:color="auto" w:fill="FFFFFF"/>
+          <w:lang w:val="en-AU"/>
+        </w:rPr>
+        <w:t xml:space="preserve"> for pointers here. The goal is not to become an expert in clustering algorithms. Depending on how these have to work, it might be possible to use some standard implementation inputting the similarity measurements extracted from Jigsaw, rather than </w:t>
+      </w:r>
+      <w:proofErr w:type="spellStart"/>
+      <w:r>
+        <w:rPr>
+          <w:rFonts w:ascii="Arial" w:eastAsia="Times New Roman" w:hAnsi="Arial" w:cs="Times New Roman"/>
+          <w:color w:val="222222"/>
+          <w:sz w:val="19"/>
+          <w:szCs w:val="19"/>
+          <w:shd w:val="clear" w:color="auto" w:fill="FFFFFF"/>
+          <w:lang w:val="en-AU"/>
+        </w:rPr>
+        <w:t>reimplementing</w:t>
+      </w:r>
+      <w:proofErr w:type="spellEnd"/>
+      <w:r>
+        <w:rPr>
+          <w:rFonts w:ascii="Arial" w:eastAsia="Times New Roman" w:hAnsi="Arial" w:cs="Times New Roman"/>
+          <w:color w:val="222222"/>
+          <w:sz w:val="19"/>
+          <w:szCs w:val="19"/>
+          <w:shd w:val="clear" w:color="auto" w:fill="FFFFFF"/>
+          <w:lang w:val="en-AU"/>
+        </w:rPr>
+        <w:t xml:space="preserve"> anything. I will refine this point in the near future in consultation with </w:t>
+      </w:r>
+      <w:proofErr w:type="spellStart"/>
+      <w:r>
+        <w:rPr>
+          <w:rFonts w:ascii="Arial" w:eastAsia="Times New Roman" w:hAnsi="Arial" w:cs="Times New Roman"/>
+          <w:color w:val="222222"/>
+          <w:sz w:val="19"/>
+          <w:szCs w:val="19"/>
+          <w:shd w:val="clear" w:color="auto" w:fill="FFFFFF"/>
+          <w:lang w:val="en-AU"/>
+        </w:rPr>
+        <w:t>Dr.</w:t>
+      </w:r>
+      <w:proofErr w:type="spellEnd"/>
+      <w:r>
+        <w:rPr>
+          <w:rFonts w:ascii="Arial" w:eastAsia="Times New Roman" w:hAnsi="Arial" w:cs="Times New Roman"/>
+          <w:color w:val="222222"/>
+          <w:sz w:val="19"/>
+          <w:szCs w:val="19"/>
+          <w:shd w:val="clear" w:color="auto" w:fill="FFFFFF"/>
+          <w:lang w:val="en-AU"/>
+        </w:rPr>
+        <w:t xml:space="preserve"> </w:t>
+      </w:r>
+      <w:proofErr w:type="spellStart"/>
+      <w:r>
+        <w:rPr>
+          <w:rFonts w:ascii="Arial" w:eastAsia="Times New Roman" w:hAnsi="Arial" w:cs="Times New Roman"/>
+          <w:color w:val="222222"/>
+          <w:sz w:val="19"/>
+          <w:szCs w:val="19"/>
+          <w:shd w:val="clear" w:color="auto" w:fill="FFFFFF"/>
+          <w:lang w:val="en-AU"/>
+        </w:rPr>
+        <w:t>Denzinger</w:t>
+      </w:r>
+      <w:proofErr w:type="spellEnd"/>
+      <w:r>
+        <w:rPr>
+          <w:rFonts w:ascii="Arial" w:eastAsia="Times New Roman" w:hAnsi="Arial" w:cs="Times New Roman"/>
+          <w:color w:val="222222"/>
+          <w:sz w:val="19"/>
+          <w:szCs w:val="19"/>
+          <w:shd w:val="clear" w:color="auto" w:fill="FFFFFF"/>
+          <w:lang w:val="en-AU"/>
+        </w:rPr>
+        <w:t>. [1 month]</w:t>
+      </w:r>
+      <w:r>
+        <w:rPr>
+          <w:rFonts w:ascii="Arial" w:eastAsia="Times New Roman" w:hAnsi="Arial" w:cs="Times New Roman"/>
+          <w:color w:val="222222"/>
+          <w:sz w:val="19"/>
+          <w:szCs w:val="19"/>
+          <w:shd w:val="clear" w:color="auto" w:fill="FFFFFF"/>
+          <w:lang w:val="en-AU"/>
+        </w:rPr>
+        <w:t xml:space="preserve"> </w:t>
+      </w:r>
+      <w:r>
+        <w:rPr>
+          <w:i/>
+          <w:color w:val="FF0000"/>
+        </w:rPr>
+        <w:t>[RW:</w:t>
+      </w:r>
+      <w:r>
+        <w:rPr>
+          <w:i/>
+          <w:color w:val="FF0000"/>
+        </w:rPr>
+        <w:t xml:space="preserve"> I</w:t>
+      </w:r>
+      <w:r>
+        <w:rPr>
+          <w:i/>
+          <w:color w:val="FF0000"/>
+        </w:rPr>
+        <w:t>t’s not clear to me if you have been working towards this.</w:t>
+      </w:r>
+      <w:r>
+        <w:rPr>
+          <w:i/>
+          <w:color w:val="FF0000"/>
+        </w:rPr>
+        <w:t>]</w:t>
+      </w:r>
+      <w:r>
+        <w:rPr>
+          <w:rFonts w:ascii="Arial" w:eastAsia="Times New Roman" w:hAnsi="Arial" w:cs="Times New Roman"/>
+          <w:color w:val="222222"/>
+          <w:sz w:val="19"/>
+          <w:szCs w:val="19"/>
+          <w:lang w:val="en-AU"/>
+        </w:rPr>
+        <w:br/>
+      </w:r>
+      <w:r>
+        <w:rPr>
+          <w:rFonts w:ascii="Arial" w:eastAsia="Times New Roman" w:hAnsi="Arial" w:cs="Times New Roman"/>
+          <w:color w:val="222222"/>
+          <w:sz w:val="19"/>
+          <w:szCs w:val="19"/>
+          <w:lang w:val="en-AU"/>
+        </w:rPr>
+        <w:br/>
+      </w:r>
+      <w:r>
+        <w:rPr>
+          <w:rFonts w:ascii="Arial" w:eastAsia="Times New Roman" w:hAnsi="Arial" w:cs="Times New Roman"/>
+          <w:color w:val="222222"/>
+          <w:sz w:val="19"/>
+          <w:szCs w:val="19"/>
+          <w:shd w:val="clear" w:color="auto" w:fill="FFFFFF"/>
+          <w:lang w:val="en-AU"/>
+        </w:rPr>
+        <w:t>5. Implement the algorithm(s) from 4 atop the Step 3 extension of Jigsaw. Test them on the ASTs from 1a. [2 weeks, probably less]</w:t>
+      </w:r>
+      <w:r>
+        <w:rPr>
+          <w:i/>
+          <w:color w:val="FF0000"/>
+        </w:rPr>
+        <w:t xml:space="preserve"> </w:t>
+      </w:r>
+      <w:r>
+        <w:rPr>
+          <w:i/>
+          <w:color w:val="FF0000"/>
+        </w:rPr>
+        <w:t>[RW:</w:t>
+      </w:r>
+      <w:r>
+        <w:rPr>
+          <w:i/>
+          <w:color w:val="FF0000"/>
+        </w:rPr>
+        <w:t xml:space="preserve"> It’s not clear to me if you have been working towards this.]</w:t>
+      </w:r>
+      <w:r>
+        <w:rPr>
+          <w:rFonts w:ascii="Arial" w:eastAsia="Times New Roman" w:hAnsi="Arial" w:cs="Times New Roman"/>
+          <w:color w:val="222222"/>
+          <w:sz w:val="19"/>
+          <w:szCs w:val="19"/>
+          <w:lang w:val="en-AU"/>
+        </w:rPr>
+        <w:br/>
+      </w:r>
+      <w:r>
+        <w:rPr>
+          <w:rFonts w:ascii="Arial" w:eastAsia="Times New Roman" w:hAnsi="Arial" w:cs="Times New Roman"/>
+          <w:color w:val="222222"/>
+          <w:sz w:val="19"/>
+          <w:szCs w:val="19"/>
+          <w:lang w:val="en-AU"/>
+        </w:rPr>
+        <w:br/>
+      </w:r>
+      <w:r>
+        <w:rPr>
+          <w:rFonts w:ascii="Arial" w:eastAsia="Times New Roman" w:hAnsi="Arial" w:cs="Times New Roman"/>
+          <w:color w:val="222222"/>
+          <w:sz w:val="19"/>
+          <w:szCs w:val="19"/>
+          <w:shd w:val="clear" w:color="auto" w:fill="FFFFFF"/>
+          <w:lang w:val="en-AU"/>
+        </w:rPr>
+        <w:t xml:space="preserve">6. Select at least three full systems that make use of logging. Ideally, these should not be the same systems from which the samples were drawn for Step 1, for the sake of generalization, and they should have very little in common otherwise, again in attempt at generalization. All the classes from </w:t>
+      </w:r>
+      <w:r>
+        <w:rPr>
+          <w:rFonts w:ascii="Arial" w:eastAsia="Times New Roman" w:hAnsi="Arial" w:cs="Times New Roman"/>
+          <w:color w:val="222222"/>
+          <w:sz w:val="19"/>
+          <w:szCs w:val="19"/>
+          <w:shd w:val="clear" w:color="auto" w:fill="FFFFFF"/>
+          <w:lang w:val="en-AU"/>
+        </w:rPr>
+        <w:lastRenderedPageBreak/>
+        <w:t>each of these systems should be extracted. These classes can be anti-unified via the tooling of Step 5 to determine the patterns on a per-system class-granularity basis. [1 month]</w:t>
+      </w:r>
+      <w:r>
+        <w:rPr>
+          <w:i/>
+          <w:color w:val="FF0000"/>
+        </w:rPr>
+        <w:t xml:space="preserve"> </w:t>
+      </w:r>
+      <w:r>
+        <w:rPr>
+          <w:i/>
+          <w:color w:val="FF0000"/>
+        </w:rPr>
+        <w:t>[RW:</w:t>
+      </w:r>
+      <w:r>
+        <w:rPr>
+          <w:i/>
+          <w:color w:val="FF0000"/>
+        </w:rPr>
+        <w:t xml:space="preserve"> </w:t>
+      </w:r>
+      <w:r>
+        <w:rPr>
+          <w:i/>
+          <w:color w:val="FF0000"/>
+        </w:rPr>
+        <w:t>Based on discussions, it sounds like you have been working towards this, but it is not so obvious.</w:t>
+      </w:r>
+      <w:r>
+        <w:rPr>
+          <w:i/>
+          <w:color w:val="FF0000"/>
+        </w:rPr>
+        <w:t>]</w:t>
+      </w:r>
+      <w:r>
+        <w:rPr>
+          <w:rFonts w:ascii="Arial" w:eastAsia="Times New Roman" w:hAnsi="Arial" w:cs="Times New Roman"/>
+          <w:color w:val="222222"/>
+          <w:sz w:val="19"/>
+          <w:szCs w:val="19"/>
+          <w:lang w:val="en-AU"/>
+        </w:rPr>
+        <w:br/>
+      </w:r>
+      <w:r>
+        <w:rPr>
+          <w:rFonts w:ascii="Arial" w:eastAsia="Times New Roman" w:hAnsi="Arial" w:cs="Times New Roman"/>
+          <w:color w:val="222222"/>
+          <w:sz w:val="19"/>
+          <w:szCs w:val="19"/>
+          <w:lang w:val="en-AU"/>
+        </w:rPr>
+        <w:br/>
+      </w:r>
+      <w:r>
+        <w:rPr>
+          <w:rFonts w:ascii="Arial" w:eastAsia="Times New Roman" w:hAnsi="Arial" w:cs="Times New Roman"/>
+          <w:color w:val="222222"/>
+          <w:sz w:val="19"/>
+          <w:szCs w:val="19"/>
+          <w:lang w:val="en-AU"/>
+        </w:rPr>
+        <w:br/>
+      </w:r>
+      <w:r>
+        <w:rPr>
+          <w:rFonts w:ascii="Arial" w:eastAsia="Times New Roman" w:hAnsi="Arial" w:cs="Times New Roman"/>
+          <w:color w:val="222222"/>
+          <w:sz w:val="19"/>
+          <w:szCs w:val="19"/>
+          <w:shd w:val="clear" w:color="auto" w:fill="FFFFFF"/>
+          <w:lang w:val="en-AU"/>
+        </w:rPr>
+        <w:t xml:space="preserve">[Although a k-fold cross-validation procedure would appear to be a reasonable step at this point, I am unconvinced of its value here: what will come out of Step 6 are not inferred rules about when we ought to expect the presence of a logging call, but rather an abstract characterization of where logging calls actually do occur. There is no inference going on, and so the characterization will be right or wrong. While this could be extended to be interpreted as rules for when we would expect to see logging, I don’t see that as a necessary step here </w:t>
       </w:r>
       <w:proofErr w:type="gramStart"/>
       <w:r>
@@ -451,7 +976,7 @@
           <w:shd w:val="clear" w:color="auto" w:fill="FFFFFF"/>
           <w:lang w:val="en-AU"/>
         </w:rPr>
-        <w:t>about</w:t>
+        <w:t>nor</w:t>
       </w:r>
       <w:proofErr w:type="gramEnd"/>
       <w:r>
@@ -463,346 +988,6 @@
           <w:shd w:val="clear" w:color="auto" w:fill="FFFFFF"/>
           <w:lang w:val="en-AU"/>
         </w:rPr>
-        <w:t xml:space="preserve"> 1 month, because again, it is not that much of a stretch from what has come before]</w:t>
-      </w:r>
-      <w:r>
-        <w:rPr>
-          <w:rFonts w:ascii="Arial" w:eastAsia="Times New Roman" w:hAnsi="Arial" w:cs="Times New Roman"/>
-          <w:color w:val="222222"/>
-          <w:sz w:val="19"/>
-          <w:szCs w:val="19"/>
-          <w:lang w:val="en-AU"/>
-        </w:rPr>
-        <w:br/>
-      </w:r>
-      <w:r>
-        <w:rPr>
-          <w:rFonts w:ascii="Arial" w:eastAsia="Times New Roman" w:hAnsi="Arial" w:cs="Times New Roman"/>
-          <w:color w:val="222222"/>
-          <w:sz w:val="19"/>
-          <w:szCs w:val="19"/>
-          <w:lang w:val="en-AU"/>
-        </w:rPr>
-        <w:br/>
-      </w:r>
-      <w:r>
-        <w:rPr>
-          <w:rFonts w:ascii="Arial" w:eastAsia="Times New Roman" w:hAnsi="Arial" w:cs="Times New Roman"/>
-          <w:color w:val="222222"/>
-          <w:sz w:val="19"/>
-          <w:szCs w:val="19"/>
-          <w:shd w:val="clear" w:color="auto" w:fill="FFFFFF"/>
-          <w:lang w:val="en-AU"/>
-        </w:rPr>
-        <w:t xml:space="preserve">4. Determine an algorithm for anti-unifying a set of ASTs. If the previous steps have been done correctly, this ought to simply be a matter of choosing the right order in which to anti-unify pairs. This will require a bit of research into clustering algorithms; lean on </w:t>
-      </w:r>
-      <w:proofErr w:type="spellStart"/>
-      <w:r>
-        <w:rPr>
-          <w:rFonts w:ascii="Arial" w:eastAsia="Times New Roman" w:hAnsi="Arial" w:cs="Times New Roman"/>
-          <w:color w:val="222222"/>
-          <w:sz w:val="19"/>
-          <w:szCs w:val="19"/>
-          <w:shd w:val="clear" w:color="auto" w:fill="FFFFFF"/>
-          <w:lang w:val="en-AU"/>
-        </w:rPr>
-        <w:t>Dr.</w:t>
-      </w:r>
-      <w:proofErr w:type="spellEnd"/>
-      <w:r>
-        <w:rPr>
-          <w:rFonts w:ascii="Arial" w:eastAsia="Times New Roman" w:hAnsi="Arial" w:cs="Times New Roman"/>
-          <w:color w:val="222222"/>
-          <w:sz w:val="19"/>
-          <w:szCs w:val="19"/>
-          <w:shd w:val="clear" w:color="auto" w:fill="FFFFFF"/>
-          <w:lang w:val="en-AU"/>
-        </w:rPr>
-        <w:t xml:space="preserve"> </w:t>
-      </w:r>
-      <w:proofErr w:type="spellStart"/>
-      <w:r>
-        <w:rPr>
-          <w:rFonts w:ascii="Arial" w:eastAsia="Times New Roman" w:hAnsi="Arial" w:cs="Times New Roman"/>
-          <w:color w:val="222222"/>
-          <w:sz w:val="19"/>
-          <w:szCs w:val="19"/>
-          <w:shd w:val="clear" w:color="auto" w:fill="FFFFFF"/>
-          <w:lang w:val="en-AU"/>
-        </w:rPr>
-        <w:t>Denzinger</w:t>
-      </w:r>
-      <w:proofErr w:type="spellEnd"/>
-      <w:r>
-        <w:rPr>
-          <w:rFonts w:ascii="Arial" w:eastAsia="Times New Roman" w:hAnsi="Arial" w:cs="Times New Roman"/>
-          <w:color w:val="222222"/>
-          <w:sz w:val="19"/>
-          <w:szCs w:val="19"/>
-          <w:shd w:val="clear" w:color="auto" w:fill="FFFFFF"/>
-          <w:lang w:val="en-AU"/>
-        </w:rPr>
-        <w:t xml:space="preserve"> for pointers here. The </w:t>
-      </w:r>
-      <w:proofErr w:type="gramStart"/>
-      <w:r>
-        <w:rPr>
-          <w:rFonts w:ascii="Arial" w:eastAsia="Times New Roman" w:hAnsi="Arial" w:cs="Times New Roman"/>
-          <w:color w:val="222222"/>
-          <w:sz w:val="19"/>
-          <w:szCs w:val="19"/>
-          <w:shd w:val="clear" w:color="auto" w:fill="FFFFFF"/>
-          <w:lang w:val="en-AU"/>
-        </w:rPr>
-        <w:t>goal</w:t>
-      </w:r>
-      <w:proofErr w:type="gramEnd"/>
-      <w:r>
-        <w:rPr>
-          <w:rFonts w:ascii="Arial" w:eastAsia="Times New Roman" w:hAnsi="Arial" w:cs="Times New Roman"/>
-          <w:color w:val="222222"/>
-          <w:sz w:val="19"/>
-          <w:szCs w:val="19"/>
-          <w:shd w:val="clear" w:color="auto" w:fill="FFFFFF"/>
-          <w:lang w:val="en-AU"/>
-        </w:rPr>
-        <w:t xml:space="preserve"> is not to become an expert in clustering algorithms. Depending on how these have to work, it might be possible to use some standard implementation inputting the similarity measurements extracted from Jigsaw, rather than </w:t>
-      </w:r>
-      <w:proofErr w:type="spellStart"/>
-      <w:r>
-        <w:rPr>
-          <w:rFonts w:ascii="Arial" w:eastAsia="Times New Roman" w:hAnsi="Arial" w:cs="Times New Roman"/>
-          <w:color w:val="222222"/>
-          <w:sz w:val="19"/>
-          <w:szCs w:val="19"/>
-          <w:shd w:val="clear" w:color="auto" w:fill="FFFFFF"/>
-          <w:lang w:val="en-AU"/>
-        </w:rPr>
-        <w:t>reimplementing</w:t>
-      </w:r>
-      <w:proofErr w:type="spellEnd"/>
-      <w:r>
-        <w:rPr>
-          <w:rFonts w:ascii="Arial" w:eastAsia="Times New Roman" w:hAnsi="Arial" w:cs="Times New Roman"/>
-          <w:color w:val="222222"/>
-          <w:sz w:val="19"/>
-          <w:szCs w:val="19"/>
-          <w:shd w:val="clear" w:color="auto" w:fill="FFFFFF"/>
-          <w:lang w:val="en-AU"/>
-        </w:rPr>
-        <w:t xml:space="preserve"> anything. I will refine this point in the near future in consultation with </w:t>
-      </w:r>
-      <w:proofErr w:type="spellStart"/>
-      <w:r>
-        <w:rPr>
-          <w:rFonts w:ascii="Arial" w:eastAsia="Times New Roman" w:hAnsi="Arial" w:cs="Times New Roman"/>
-          <w:color w:val="222222"/>
-          <w:sz w:val="19"/>
-          <w:szCs w:val="19"/>
-          <w:shd w:val="clear" w:color="auto" w:fill="FFFFFF"/>
-          <w:lang w:val="en-AU"/>
-        </w:rPr>
-        <w:t>Dr.</w:t>
-      </w:r>
-      <w:proofErr w:type="spellEnd"/>
-      <w:r>
-        <w:rPr>
-          <w:rFonts w:ascii="Arial" w:eastAsia="Times New Roman" w:hAnsi="Arial" w:cs="Times New Roman"/>
-          <w:color w:val="222222"/>
-          <w:sz w:val="19"/>
-          <w:szCs w:val="19"/>
-          <w:shd w:val="clear" w:color="auto" w:fill="FFFFFF"/>
-          <w:lang w:val="en-AU"/>
-        </w:rPr>
-        <w:t xml:space="preserve"> </w:t>
-      </w:r>
-      <w:proofErr w:type="spellStart"/>
-      <w:r>
-        <w:rPr>
-          <w:rFonts w:ascii="Arial" w:eastAsia="Times New Roman" w:hAnsi="Arial" w:cs="Times New Roman"/>
-          <w:color w:val="222222"/>
-          <w:sz w:val="19"/>
-          <w:szCs w:val="19"/>
-          <w:shd w:val="clear" w:color="auto" w:fill="FFFFFF"/>
-          <w:lang w:val="en-AU"/>
-        </w:rPr>
-        <w:t>Denzinger</w:t>
-      </w:r>
-      <w:proofErr w:type="spellEnd"/>
-      <w:r>
-        <w:rPr>
-          <w:rFonts w:ascii="Arial" w:eastAsia="Times New Roman" w:hAnsi="Arial" w:cs="Times New Roman"/>
-          <w:color w:val="222222"/>
-          <w:sz w:val="19"/>
-          <w:szCs w:val="19"/>
-          <w:shd w:val="clear" w:color="auto" w:fill="FFFFFF"/>
-          <w:lang w:val="en-AU"/>
-        </w:rPr>
-        <w:t xml:space="preserve">. </w:t>
-      </w:r>
-      <w:proofErr w:type="gramStart"/>
-      <w:r>
-        <w:rPr>
-          <w:rFonts w:ascii="Arial" w:eastAsia="Times New Roman" w:hAnsi="Arial" w:cs="Times New Roman"/>
-          <w:color w:val="222222"/>
-          <w:sz w:val="19"/>
-          <w:szCs w:val="19"/>
-          <w:shd w:val="clear" w:color="auto" w:fill="FFFFFF"/>
-          <w:lang w:val="en-AU"/>
-        </w:rPr>
-        <w:t>[1 month]</w:t>
-      </w:r>
-      <w:r>
-        <w:rPr>
-          <w:rFonts w:ascii="Arial" w:eastAsia="Times New Roman" w:hAnsi="Arial" w:cs="Times New Roman"/>
-          <w:color w:val="222222"/>
-          <w:sz w:val="19"/>
-          <w:szCs w:val="19"/>
-          <w:lang w:val="en-AU"/>
-        </w:rPr>
-        <w:br/>
-      </w:r>
-      <w:r>
-        <w:rPr>
-          <w:rFonts w:ascii="Arial" w:eastAsia="Times New Roman" w:hAnsi="Arial" w:cs="Times New Roman"/>
-          <w:color w:val="222222"/>
-          <w:sz w:val="19"/>
-          <w:szCs w:val="19"/>
-          <w:lang w:val="en-AU"/>
-        </w:rPr>
-        <w:br/>
-      </w:r>
-      <w:r>
-        <w:rPr>
-          <w:rFonts w:ascii="Arial" w:eastAsia="Times New Roman" w:hAnsi="Arial" w:cs="Times New Roman"/>
-          <w:color w:val="222222"/>
-          <w:sz w:val="19"/>
-          <w:szCs w:val="19"/>
-          <w:shd w:val="clear" w:color="auto" w:fill="FFFFFF"/>
-          <w:lang w:val="en-AU"/>
-        </w:rPr>
-        <w:t>5.</w:t>
-      </w:r>
-      <w:proofErr w:type="gramEnd"/>
-      <w:r>
-        <w:rPr>
-          <w:rFonts w:ascii="Arial" w:eastAsia="Times New Roman" w:hAnsi="Arial" w:cs="Times New Roman"/>
-          <w:color w:val="222222"/>
-          <w:sz w:val="19"/>
-          <w:szCs w:val="19"/>
-          <w:shd w:val="clear" w:color="auto" w:fill="FFFFFF"/>
-          <w:lang w:val="en-AU"/>
-        </w:rPr>
-        <w:t xml:space="preserve"> Implement the algorithm(s) from 4 atop the Step 3 extension of Jigsaw. Test them on the ASTs from 1a. </w:t>
-      </w:r>
-      <w:proofErr w:type="gramStart"/>
-      <w:r>
-        <w:rPr>
-          <w:rFonts w:ascii="Arial" w:eastAsia="Times New Roman" w:hAnsi="Arial" w:cs="Times New Roman"/>
-          <w:color w:val="222222"/>
-          <w:sz w:val="19"/>
-          <w:szCs w:val="19"/>
-          <w:shd w:val="clear" w:color="auto" w:fill="FFFFFF"/>
-          <w:lang w:val="en-AU"/>
-        </w:rPr>
-        <w:t>[2 weeks, probably less]</w:t>
-      </w:r>
-      <w:r>
-        <w:rPr>
-          <w:rFonts w:ascii="Arial" w:eastAsia="Times New Roman" w:hAnsi="Arial" w:cs="Times New Roman"/>
-          <w:color w:val="222222"/>
-          <w:sz w:val="19"/>
-          <w:szCs w:val="19"/>
-          <w:lang w:val="en-AU"/>
-        </w:rPr>
-        <w:br/>
-      </w:r>
-      <w:r>
-        <w:rPr>
-          <w:rFonts w:ascii="Arial" w:eastAsia="Times New Roman" w:hAnsi="Arial" w:cs="Times New Roman"/>
-          <w:color w:val="222222"/>
-          <w:sz w:val="19"/>
-          <w:szCs w:val="19"/>
-          <w:lang w:val="en-AU"/>
-        </w:rPr>
-        <w:br/>
-      </w:r>
-      <w:r>
-        <w:rPr>
-          <w:rFonts w:ascii="Arial" w:eastAsia="Times New Roman" w:hAnsi="Arial" w:cs="Times New Roman"/>
-          <w:color w:val="222222"/>
-          <w:sz w:val="19"/>
-          <w:szCs w:val="19"/>
-          <w:shd w:val="clear" w:color="auto" w:fill="FFFFFF"/>
-          <w:lang w:val="en-AU"/>
-        </w:rPr>
-        <w:t>6.</w:t>
-      </w:r>
-      <w:proofErr w:type="gramEnd"/>
-      <w:r>
-        <w:rPr>
-          <w:rFonts w:ascii="Arial" w:eastAsia="Times New Roman" w:hAnsi="Arial" w:cs="Times New Roman"/>
-          <w:color w:val="222222"/>
-          <w:sz w:val="19"/>
-          <w:szCs w:val="19"/>
-          <w:shd w:val="clear" w:color="auto" w:fill="FFFFFF"/>
-          <w:lang w:val="en-AU"/>
-        </w:rPr>
-        <w:t xml:space="preserve"> Select at least three full systems that make use of logging. Ideally, these should not be the same systems from which the samples were drawn for Step 1, for the sake of generalization, and they should have very little in common otherwise, again in attempt at generalization. All the classes from each of these systems should be extracted. These classes can be anti-unified via the tooling of Step 5 to determine the patterns on a per-system class-granularity basis. [1 month]</w:t>
-      </w:r>
-      <w:r>
-        <w:rPr>
-          <w:rFonts w:ascii="Arial" w:eastAsia="Times New Roman" w:hAnsi="Arial" w:cs="Times New Roman"/>
-          <w:color w:val="222222"/>
-          <w:sz w:val="19"/>
-          <w:szCs w:val="19"/>
-          <w:lang w:val="en-AU"/>
-        </w:rPr>
-        <w:br/>
-      </w:r>
-      <w:r>
-        <w:rPr>
-          <w:rFonts w:ascii="Arial" w:eastAsia="Times New Roman" w:hAnsi="Arial" w:cs="Times New Roman"/>
-          <w:color w:val="222222"/>
-          <w:sz w:val="19"/>
-          <w:szCs w:val="19"/>
-          <w:lang w:val="en-AU"/>
-        </w:rPr>
-        <w:br/>
-      </w:r>
-      <w:r>
-        <w:rPr>
-          <w:rFonts w:ascii="Arial" w:eastAsia="Times New Roman" w:hAnsi="Arial" w:cs="Times New Roman"/>
-          <w:color w:val="222222"/>
-          <w:sz w:val="19"/>
-          <w:szCs w:val="19"/>
-          <w:shd w:val="clear" w:color="auto" w:fill="FFFFFF"/>
-          <w:lang w:val="en-AU"/>
-        </w:rPr>
-        <w:t xml:space="preserve">[Although a k-fold cross-validation procedure would appear to be a reasonable step at this point, I am unconvinced of its value here: what will come out of Step 6 are not inferred rules about when we ought to expect the presence of a logging call, but rather an abstract characterization of where logging calls actually do occur. There is no inference going on, and so the characterization will be right or wrong. While this could be extended to be interpreted as rules for when we would expect to see logging, I don’t see that as a necessary step here </w:t>
-      </w:r>
-      <w:proofErr w:type="gramStart"/>
-      <w:r>
-        <w:rPr>
-          <w:rFonts w:ascii="Arial" w:eastAsia="Times New Roman" w:hAnsi="Arial" w:cs="Times New Roman"/>
-          <w:color w:val="222222"/>
-          <w:sz w:val="19"/>
-          <w:szCs w:val="19"/>
-          <w:shd w:val="clear" w:color="auto" w:fill="FFFFFF"/>
-          <w:lang w:val="en-AU"/>
-        </w:rPr>
-        <w:t>nor</w:t>
-      </w:r>
-      <w:proofErr w:type="gramEnd"/>
-      <w:r>
-        <w:rPr>
-          <w:rFonts w:ascii="Arial" w:eastAsia="Times New Roman" w:hAnsi="Arial" w:cs="Times New Roman"/>
-          <w:color w:val="222222"/>
-          <w:sz w:val="19"/>
-          <w:szCs w:val="19"/>
-          <w:shd w:val="clear" w:color="auto" w:fill="FFFFFF"/>
-          <w:lang w:val="en-AU"/>
-        </w:rPr>
         <w:t xml:space="preserve"> necessarily a useful one. You need to be careful to not refer to these as rules.]</w:t>
       </w:r>
       <w:r>
@@ -815,116 +1000,10 @@
         </w:rPr>
         <w:br/>
       </w:r>
-      <w:r>
-        <w:rPr>
-          <w:rFonts w:ascii="Arial" w:eastAsia="Times New Roman" w:hAnsi="Arial" w:cs="Times New Roman"/>
-          <w:color w:val="222222"/>
-          <w:sz w:val="19"/>
-          <w:szCs w:val="19"/>
-          <w:lang w:val="en-AU"/>
-        </w:rPr>
-        <w:br/>
-      </w:r>
-      <w:r>
-        <w:rPr>
-          <w:rFonts w:ascii="Arial" w:eastAsia="Times New Roman" w:hAnsi="Arial" w:cs="Times New Roman"/>
-          <w:color w:val="222222"/>
-          <w:sz w:val="19"/>
-          <w:szCs w:val="19"/>
-          <w:shd w:val="clear" w:color="auto" w:fill="FFFFFF"/>
-          <w:lang w:val="en-AU"/>
-        </w:rPr>
-        <w:t xml:space="preserve">For the </w:t>
-      </w:r>
-      <w:proofErr w:type="spellStart"/>
-      <w:r>
-        <w:rPr>
-          <w:rFonts w:ascii="Arial" w:eastAsia="Times New Roman" w:hAnsi="Arial" w:cs="Times New Roman"/>
-          <w:color w:val="222222"/>
-          <w:sz w:val="19"/>
-          <w:szCs w:val="19"/>
-          <w:shd w:val="clear" w:color="auto" w:fill="FFFFFF"/>
-          <w:lang w:val="en-AU"/>
-        </w:rPr>
-        <w:t>writeup</w:t>
-      </w:r>
-      <w:proofErr w:type="spellEnd"/>
-      <w:r>
-        <w:rPr>
-          <w:rFonts w:ascii="Arial" w:eastAsia="Times New Roman" w:hAnsi="Arial" w:cs="Times New Roman"/>
-          <w:color w:val="222222"/>
-          <w:sz w:val="19"/>
-          <w:szCs w:val="19"/>
-          <w:shd w:val="clear" w:color="auto" w:fill="FFFFFF"/>
-          <w:lang w:val="en-AU"/>
-        </w:rPr>
-        <w:t xml:space="preserve">, stronger background explanation is needed for what anti-unification is, and the </w:t>
-      </w:r>
-      <w:r>
-        <w:rPr>
-          <w:rFonts w:ascii="Arial" w:eastAsia="Times New Roman" w:hAnsi="Arial" w:cs="Times New Roman"/>
-          <w:color w:val="222222"/>
-          <w:sz w:val="19"/>
-          <w:szCs w:val="19"/>
-          <w:shd w:val="clear" w:color="auto" w:fill="FFFFFF"/>
-          <w:lang w:val="en-AU"/>
-        </w:rPr>
-        <w:lastRenderedPageBreak/>
-        <w:t>differences between its various forms. In my post-exam debriefing with you, I became convinced that you understand this far better than came across in the exam and certainly than in the thesis</w:t>
-      </w:r>
-      <w:proofErr w:type="gramStart"/>
-      <w:r>
-        <w:rPr>
-          <w:rFonts w:ascii="Arial" w:eastAsia="Times New Roman" w:hAnsi="Arial" w:cs="Times New Roman"/>
-          <w:color w:val="222222"/>
-          <w:sz w:val="19"/>
-          <w:szCs w:val="19"/>
-          <w:shd w:val="clear" w:color="auto" w:fill="FFFFFF"/>
-          <w:lang w:val="en-AU"/>
-        </w:rPr>
-        <w:t>;</w:t>
-      </w:r>
-      <w:proofErr w:type="gramEnd"/>
-      <w:r>
-        <w:rPr>
-          <w:rFonts w:ascii="Arial" w:eastAsia="Times New Roman" w:hAnsi="Arial" w:cs="Times New Roman"/>
-          <w:color w:val="222222"/>
-          <w:sz w:val="19"/>
-          <w:szCs w:val="19"/>
-          <w:shd w:val="clear" w:color="auto" w:fill="FFFFFF"/>
-          <w:lang w:val="en-AU"/>
-        </w:rPr>
-        <w:t xml:space="preserve"> this just needs more careful exposition. Then, a more careful explanation of what Jigsaw is and how it works, founded on the results from Step 1, can produce a </w:t>
-      </w:r>
-      <w:proofErr w:type="gramStart"/>
-      <w:r>
-        <w:rPr>
-          <w:rFonts w:ascii="Arial" w:eastAsia="Times New Roman" w:hAnsi="Arial" w:cs="Times New Roman"/>
-          <w:color w:val="222222"/>
-          <w:sz w:val="19"/>
-          <w:szCs w:val="19"/>
-          <w:shd w:val="clear" w:color="auto" w:fill="FFFFFF"/>
-          <w:lang w:val="en-AU"/>
-        </w:rPr>
-        <w:t>more gentle</w:t>
-      </w:r>
-      <w:proofErr w:type="gramEnd"/>
-      <w:r>
-        <w:rPr>
-          <w:rFonts w:ascii="Arial" w:eastAsia="Times New Roman" w:hAnsi="Arial" w:cs="Times New Roman"/>
-          <w:color w:val="222222"/>
-          <w:sz w:val="19"/>
-          <w:szCs w:val="19"/>
-          <w:shd w:val="clear" w:color="auto" w:fill="FFFFFF"/>
-          <w:lang w:val="en-AU"/>
-        </w:rPr>
-        <w:t xml:space="preserve"> introduction to the foundation of her approach. [I think that this can be done in a month.] If the foundation has been laid well, the remainder should flow simply enough. I could see getting the rest done in a month total, for a grand total of 6 months.</w:t>
-      </w:r>
-    </w:p>
-    <w:p>
       <w:bookmarkStart w:id="0" w:name="_GoBack"/>
       <w:bookmarkEnd w:id="0"/>
     </w:p>
+    <w:p/>
     <w:sectPr>
       <w:pgSz w:w="12240" w:h="15840"/>
       <w:pgMar w:top="1440" w:right="1800" w:bottom="1440" w:left="1800" w:header="720" w:footer="720" w:gutter="0"/>
@@ -948,7 +1027,7 @@
     </w:rPrDefault>
     <w:pPrDefault/>
   </w:docDefaults>
-  <w:latentStyles w:defLockedState="0" w:defUIPriority="99" w:defSemiHidden="1" w:defUnhideWhenUsed="1" w:defQFormat="0" w:count="276">
+  <w:latentStyles w:defLockedState="0" w:defUIPriority="99" w:defSemiHidden="1" w:defUnhideWhenUsed="1" w:defQFormat="0" w:count="267">
     <w:lsdException w:name="Normal" w:semiHidden="0" w:uiPriority="0" w:unhideWhenUsed="0" w:qFormat="1"/>
     <w:lsdException w:name="heading 1" w:semiHidden="0" w:uiPriority="9" w:unhideWhenUsed="0" w:qFormat="1"/>
     <w:lsdException w:name="heading 2" w:uiPriority="9" w:qFormat="1"/>
@@ -1160,7 +1239,7 @@
 </file>
 
 <file path=word/stylesWithEffects.xml><?xml version="1.0" encoding="utf-8"?>
-<w:styles xmlns:wpc="http://schemas.microsoft.com/office/word/2010/wordprocessingCanvas" xmlns:mo="http://schemas.microsoft.com/office/mac/office/2008/main" xmlns:mc="http://schemas.openxmlformats.org/markup-compatibility/2006" xmlns:mv="urn:schemas-microsoft-com:mac:vml" xmlns:o="urn:schemas-microsoft-com:office:office" xmlns:r="http://schemas.openxmlformats.org/officeDocument/2006/relationships" xmlns:m="http://schemas.openxmlformats.org/officeDocument/2006/math" xmlns:v="urn:schemas-microsoft-com:vml" xmlns:wp14="http://schemas.microsoft.com/office/word/2010/wordprocessingDrawing" xmlns:wp="http://schemas.openxmlformats.org/drawingml/2006/wordprocessingDrawing" xmlns:w10="urn:schemas-microsoft-com:office:word" xmlns:w="http://schemas.openxmlformats.org/wordprocessingml/2006/main" xmlns:w14="http://schemas.microsoft.com/office/word/2010/wordml" xmlns:wpg="http://schemas.microsoft.com/office/word/2010/wordprocessingGroup" xmlns:wpi="http://schemas.microsoft.com/office/word/2010/wordprocessingInk" xmlns:wne="http://schemas.microsoft.com/office/word/2006/wordml" xmlns:wps="http://schemas.microsoft.com/office/word/2010/wordprocessingShape" mc:Ignorable="w14 wp14">
+<w:styles xmlns:wpc="http://schemas.microsoft.com/office/word/2010/wordprocessingCanvas" xmlns:mc="http://schemas.openxmlformats.org/markup-compatibility/2006" xmlns:o="urn:schemas-microsoft-com:office:office" xmlns:r="http://schemas.openxmlformats.org/officeDocument/2006/relationships" xmlns:m="http://schemas.openxmlformats.org/officeDocument/2006/math" xmlns:v="urn:schemas-microsoft-com:vml" xmlns:wp14="http://schemas.microsoft.com/office/word/2010/wordprocessingDrawing" xmlns:wp="http://schemas.openxmlformats.org/drawingml/2006/wordprocessingDrawing" xmlns:w10="urn:schemas-microsoft-com:office:word" xmlns:w="http://schemas.openxmlformats.org/wordprocessingml/2006/main" xmlns:w14="http://schemas.microsoft.com/office/word/2010/wordml" xmlns:wpg="http://schemas.microsoft.com/office/word/2010/wordprocessingGroup" xmlns:wpi="http://schemas.microsoft.com/office/word/2010/wordprocessingInk" xmlns:wne="http://schemas.microsoft.com/office/word/2006/wordml" xmlns:wps="http://schemas.microsoft.com/office/word/2010/wordprocessingShape" mc:Ignorable="w14 wp14">
   <w:docDefaults>
     <w:rPrDefault>
       <w:rPr>
@@ -1172,7 +1251,7 @@
     </w:rPrDefault>
     <w:pPrDefault/>
   </w:docDefaults>
-  <w:latentStyles w:defLockedState="0" w:defUIPriority="99" w:defSemiHidden="1" w:defUnhideWhenUsed="1" w:defQFormat="0" w:count="276">
+  <w:latentStyles w:defLockedState="0" w:defUIPriority="99" w:defSemiHidden="1" w:defUnhideWhenUsed="1" w:defQFormat="0" w:count="267">
     <w:lsdException w:name="Normal" w:semiHidden="0" w:uiPriority="0" w:unhideWhenUsed="0" w:qFormat="1"/>
     <w:lsdException w:name="heading 1" w:semiHidden="0" w:uiPriority="9" w:unhideWhenUsed="0" w:qFormat="1"/>
     <w:lsdException w:name="heading 2" w:uiPriority="9" w:qFormat="1"/>

</xml_diff>